<commit_message>
edited documentation, exported pdf
</commit_message>
<xml_diff>
--- a/documentation/calculosa.docx
+++ b/documentation/calculosa.docx
@@ -99,7 +99,17 @@
           <w:sz w:val="24"/>
           <w:szCs w:val="24"/>
         </w:rPr>
-        <w:t>Sme radi že ste si vybrali práve našu kalkulačku. Prosíme Vás</w:t>
+        <w:t xml:space="preserve">Sme radi že ste si vybrali </w:t>
+      </w:r>
+      <w:bookmarkStart w:id="0" w:name="_GoBack"/>
+      <w:bookmarkEnd w:id="0"/>
+      <w:r>
+        <w:rPr>
+          <w:rFonts w:cs="Arial"/>
+          <w:sz w:val="24"/>
+          <w:szCs w:val="24"/>
+        </w:rPr>
+        <w:t>práve našu kalkulačku. Prosíme Vás</w:t>
       </w:r>
       <w:r>
         <w:rPr>
@@ -221,13 +231,13 @@
       <w:tblPr>
         <w:tblStyle w:val="Mriekatabuky"/>
         <w:tblW w:w="0" w:type="auto"/>
+        <w:tblInd w:w="485" w:type="dxa"/>
         <w:tblLook w:val="04A0" w:firstRow="1" w:lastRow="0" w:firstColumn="1" w:lastColumn="0" w:noHBand="0" w:noVBand="1"/>
       </w:tblPr>
       <w:tblGrid>
         <w:gridCol w:w="1870"/>
         <w:gridCol w:w="1788"/>
         <w:gridCol w:w="1576"/>
-        <w:gridCol w:w="1935"/>
         <w:gridCol w:w="1893"/>
       </w:tblGrid>
       <w:tr>
@@ -312,32 +322,6 @@
         </w:tc>
         <w:tc>
           <w:tcPr>
-            <w:tcW w:w="1935" w:type="dxa"/>
-            <w:vAlign w:val="center"/>
-          </w:tcPr>
-          <w:p>
-            <w:pPr>
-              <w:jc w:val="center"/>
-              <w:rPr>
-                <w:rFonts w:cs="Arial"/>
-                <w:b/>
-                <w:sz w:val="24"/>
-                <w:szCs w:val="24"/>
-              </w:rPr>
-            </w:pPr>
-            <w:r>
-              <w:rPr>
-                <w:rFonts w:cs="Arial"/>
-                <w:b/>
-                <w:sz w:val="24"/>
-                <w:szCs w:val="24"/>
-              </w:rPr>
-              <w:t>Definícia</w:t>
-            </w:r>
-          </w:p>
-        </w:tc>
-        <w:tc>
-          <w:tcPr>
             <w:tcW w:w="1893" w:type="dxa"/>
             <w:vAlign w:val="center"/>
           </w:tcPr>
@@ -424,7 +408,7 @@
                 <w:lang w:eastAsia="sk-SK"/>
               </w:rPr>
               <w:drawing>
-                <wp:inline distT="0" distB="0" distL="0" distR="0">
+                <wp:inline distT="0" distB="0" distL="0" distR="0" wp14:anchorId="208D7DCA" wp14:editId="6F1F7AF5">
                   <wp:extent cx="219075" cy="219075"/>
                   <wp:effectExtent l="0" t="0" r="9525" b="9525"/>
                   <wp:docPr id="1" name="Obrázok 1"/>
@@ -482,7 +466,7 @@
                 <w:lang w:eastAsia="sk-SK"/>
               </w:rPr>
               <w:drawing>
-                <wp:inline distT="0" distB="0" distL="0" distR="0" wp14:anchorId="62EF8ECE" wp14:editId="1B464DEE">
+                <wp:inline distT="0" distB="0" distL="0" distR="0" wp14:anchorId="25BCFB46" wp14:editId="5E00600E">
                   <wp:extent cx="219456" cy="219456"/>
                   <wp:effectExtent l="0" t="0" r="9525" b="9525"/>
                   <wp:docPr id="2" name="Obrázok 2"/>
@@ -559,56 +543,6 @@
         </w:tc>
         <w:tc>
           <w:tcPr>
-            <w:tcW w:w="1935" w:type="dxa"/>
-            <w:vAlign w:val="center"/>
-          </w:tcPr>
-          <w:p>
-            <w:pPr>
-              <w:jc w:val="center"/>
-              <w:rPr>
-                <w:rFonts w:cs="Arial"/>
-                <w:sz w:val="24"/>
-                <w:szCs w:val="24"/>
-              </w:rPr>
-            </w:pPr>
-            <w:r>
-              <w:rPr>
-                <w:rFonts w:cs="Arial"/>
-                <w:sz w:val="24"/>
-                <w:szCs w:val="24"/>
-              </w:rPr>
-              <w:t xml:space="preserve">Priradenie čísla </w:t>
-            </w:r>
-            <w:r>
-              <w:rPr>
-                <w:rFonts w:cs="Arial"/>
-                <w:b/>
-                <w:sz w:val="24"/>
-                <w:szCs w:val="24"/>
-              </w:rPr>
-              <w:t>a</w:t>
-            </w:r>
-            <w:r>
-              <w:rPr>
-                <w:rFonts w:cs="Arial"/>
-                <w:sz w:val="24"/>
-                <w:szCs w:val="24"/>
-              </w:rPr>
-              <w:t xml:space="preserve"> k číslu </w:t>
-            </w:r>
-            <w:r>
-              <w:rPr>
-                <w:rFonts w:cs="Arial"/>
-                <w:b/>
-                <w:sz w:val="24"/>
-                <w:szCs w:val="24"/>
-              </w:rPr>
-              <w:t>b</w:t>
-            </w:r>
-          </w:p>
-        </w:tc>
-        <w:tc>
-          <w:tcPr>
             <w:tcW w:w="1893" w:type="dxa"/>
             <w:vAlign w:val="center"/>
           </w:tcPr>
@@ -691,7 +625,7 @@
                 <w:lang w:eastAsia="sk-SK"/>
               </w:rPr>
               <w:drawing>
-                <wp:inline distT="0" distB="0" distL="0" distR="0" wp14:anchorId="732855CF" wp14:editId="6D70E8CC">
+                <wp:inline distT="0" distB="0" distL="0" distR="0" wp14:anchorId="4F71D8B2" wp14:editId="5D92F5CF">
                   <wp:extent cx="223200" cy="226800"/>
                   <wp:effectExtent l="0" t="0" r="5715" b="1905"/>
                   <wp:docPr id="11" name="Obrázok 11"/>
@@ -749,7 +683,7 @@
                 <w:lang w:eastAsia="sk-SK"/>
               </w:rPr>
               <w:drawing>
-                <wp:inline distT="0" distB="0" distL="0" distR="0" wp14:anchorId="1F9FCB07" wp14:editId="503C9B31">
+                <wp:inline distT="0" distB="0" distL="0" distR="0" wp14:anchorId="69ECFB89" wp14:editId="437AA1D8">
                   <wp:extent cx="219456" cy="219456"/>
                   <wp:effectExtent l="0" t="0" r="9525" b="9525"/>
                   <wp:docPr id="6" name="Obrázok 6"/>
@@ -818,22 +752,6 @@
         </w:tc>
         <w:tc>
           <w:tcPr>
-            <w:tcW w:w="1935" w:type="dxa"/>
-            <w:vAlign w:val="center"/>
-          </w:tcPr>
-          <w:p>
-            <w:pPr>
-              <w:jc w:val="center"/>
-              <w:rPr>
-                <w:rFonts w:cs="Arial"/>
-                <w:sz w:val="24"/>
-                <w:szCs w:val="24"/>
-              </w:rPr>
-            </w:pPr>
-          </w:p>
-        </w:tc>
-        <w:tc>
-          <w:tcPr>
             <w:tcW w:w="1893" w:type="dxa"/>
             <w:vAlign w:val="center"/>
           </w:tcPr>
@@ -918,7 +836,7 @@
                 <w:lang w:eastAsia="sk-SK"/>
               </w:rPr>
               <w:drawing>
-                <wp:inline distT="0" distB="0" distL="0" distR="0" wp14:anchorId="401A83DD" wp14:editId="54417FB0">
+                <wp:inline distT="0" distB="0" distL="0" distR="0" wp14:anchorId="529FA499" wp14:editId="517A6636">
                   <wp:extent cx="219600" cy="219600"/>
                   <wp:effectExtent l="0" t="0" r="9525" b="9525"/>
                   <wp:docPr id="12" name="Obrázok 12"/>
@@ -976,7 +894,7 @@
                 <w:lang w:eastAsia="sk-SK"/>
               </w:rPr>
               <w:drawing>
-                <wp:inline distT="0" distB="0" distL="0" distR="0" wp14:anchorId="6FCC6AEF" wp14:editId="102F5787">
+                <wp:inline distT="0" distB="0" distL="0" distR="0" wp14:anchorId="5FAFFD48" wp14:editId="7D94A0EC">
                   <wp:extent cx="219456" cy="219456"/>
                   <wp:effectExtent l="0" t="0" r="9525" b="9525"/>
                   <wp:docPr id="8" name="Obrázok 8"/>
@@ -1045,23 +963,6 @@
         </w:tc>
         <w:tc>
           <w:tcPr>
-            <w:tcW w:w="1935" w:type="dxa"/>
-            <w:vAlign w:val="center"/>
-          </w:tcPr>
-          <w:p>
-            <w:pPr>
-              <w:jc w:val="center"/>
-              <w:rPr>
-                <w:rFonts w:cs="Arial"/>
-                <w:b/>
-                <w:sz w:val="24"/>
-                <w:szCs w:val="24"/>
-              </w:rPr>
-            </w:pPr>
-          </w:p>
-        </w:tc>
-        <w:tc>
-          <w:tcPr>
             <w:tcW w:w="1893" w:type="dxa"/>
             <w:vAlign w:val="center"/>
           </w:tcPr>
@@ -1164,7 +1065,7 @@
                 <w:lang w:eastAsia="sk-SK"/>
               </w:rPr>
               <w:drawing>
-                <wp:inline distT="0" distB="0" distL="0" distR="0" wp14:anchorId="033D7D89" wp14:editId="690599AE">
+                <wp:inline distT="0" distB="0" distL="0" distR="0" wp14:anchorId="49EE81E8" wp14:editId="5DFA8B01">
                   <wp:extent cx="223200" cy="223200"/>
                   <wp:effectExtent l="0" t="0" r="5715" b="5715"/>
                   <wp:docPr id="13" name="Obrázok 13"/>
@@ -1222,7 +1123,7 @@
                 <w:lang w:eastAsia="sk-SK"/>
               </w:rPr>
               <w:drawing>
-                <wp:inline distT="0" distB="0" distL="0" distR="0" wp14:anchorId="16E588CC" wp14:editId="7EBDC9C1">
+                <wp:inline distT="0" distB="0" distL="0" distR="0" wp14:anchorId="6FB38A84" wp14:editId="55D5CC09">
                   <wp:extent cx="219456" cy="219456"/>
                   <wp:effectExtent l="0" t="0" r="9525" b="9525"/>
                   <wp:docPr id="10" name="Obrázok 10"/>
@@ -1299,23 +1200,6 @@
         </w:tc>
         <w:tc>
           <w:tcPr>
-            <w:tcW w:w="1935" w:type="dxa"/>
-            <w:vAlign w:val="center"/>
-          </w:tcPr>
-          <w:p>
-            <w:pPr>
-              <w:jc w:val="center"/>
-              <w:rPr>
-                <w:rFonts w:cs="Arial"/>
-                <w:b/>
-                <w:sz w:val="24"/>
-                <w:szCs w:val="24"/>
-              </w:rPr>
-            </w:pPr>
-          </w:p>
-        </w:tc>
-        <w:tc>
-          <w:tcPr>
             <w:tcW w:w="1893" w:type="dxa"/>
             <w:vAlign w:val="center"/>
           </w:tcPr>
@@ -1382,19 +1266,19 @@
       <w:tblPr>
         <w:tblStyle w:val="Mriekatabuky"/>
         <w:tblW w:w="0" w:type="auto"/>
+        <w:tblInd w:w="485" w:type="dxa"/>
         <w:tblLook w:val="04A0" w:firstRow="1" w:lastRow="0" w:firstColumn="1" w:lastColumn="0" w:noHBand="0" w:noVBand="1"/>
       </w:tblPr>
       <w:tblGrid>
-        <w:gridCol w:w="1854"/>
-        <w:gridCol w:w="2117"/>
+        <w:gridCol w:w="1678"/>
+        <w:gridCol w:w="1714"/>
         <w:gridCol w:w="1493"/>
-        <w:gridCol w:w="1769"/>
-        <w:gridCol w:w="1829"/>
+        <w:gridCol w:w="1685"/>
       </w:tblGrid>
       <w:tr>
         <w:tc>
           <w:tcPr>
-            <w:tcW w:w="1860" w:type="dxa"/>
+            <w:tcW w:w="1678" w:type="dxa"/>
             <w:shd w:val="clear" w:color="auto" w:fill="F2F2F2" w:themeFill="background1" w:themeFillShade="F2"/>
             <w:vAlign w:val="center"/>
           </w:tcPr>
@@ -1421,7 +1305,7 @@
         </w:tc>
         <w:tc>
           <w:tcPr>
-            <w:tcW w:w="2129" w:type="dxa"/>
+            <w:tcW w:w="1714" w:type="dxa"/>
             <w:vAlign w:val="center"/>
           </w:tcPr>
           <w:p>
@@ -1447,7 +1331,7 @@
         </w:tc>
         <w:tc>
           <w:tcPr>
-            <w:tcW w:w="1464" w:type="dxa"/>
+            <w:tcW w:w="1493" w:type="dxa"/>
             <w:vAlign w:val="center"/>
           </w:tcPr>
           <w:p>
@@ -1473,7 +1357,7 @@
         </w:tc>
         <w:tc>
           <w:tcPr>
-            <w:tcW w:w="1776" w:type="dxa"/>
+            <w:tcW w:w="1685" w:type="dxa"/>
             <w:vAlign w:val="center"/>
           </w:tcPr>
           <w:p>
@@ -1493,51 +1377,7 @@
                 <w:sz w:val="24"/>
                 <w:szCs w:val="24"/>
               </w:rPr>
-              <w:t>Definícia</w:t>
-            </w:r>
-          </w:p>
-        </w:tc>
-        <w:tc>
-          <w:tcPr>
-            <w:tcW w:w="1833" w:type="dxa"/>
-            <w:vAlign w:val="center"/>
-          </w:tcPr>
-          <w:p>
-            <w:pPr>
-              <w:jc w:val="center"/>
-              <w:rPr>
-                <w:rFonts w:cs="Arial"/>
-                <w:b/>
-                <w:sz w:val="24"/>
-                <w:szCs w:val="24"/>
-              </w:rPr>
-            </w:pPr>
-            <w:r>
-              <w:rPr>
-                <w:rFonts w:cs="Arial"/>
-                <w:b/>
-                <w:sz w:val="24"/>
-                <w:szCs w:val="24"/>
-              </w:rPr>
-              <w:t>Spustenie z</w:t>
-            </w:r>
-            <w:r>
-              <w:rPr>
-                <w:rFonts w:cs="Arial"/>
-                <w:b/>
-                <w:sz w:val="24"/>
-                <w:szCs w:val="24"/>
-              </w:rPr>
-              <w:t> </w:t>
-            </w:r>
-            <w:r>
-              <w:rPr>
-                <w:rFonts w:cs="Arial"/>
-                <w:b/>
-                <w:sz w:val="24"/>
-                <w:szCs w:val="24"/>
-              </w:rPr>
-              <w:t>klávesnice</w:t>
+              <w:t>Spustenie z klávesnice</w:t>
             </w:r>
           </w:p>
         </w:tc>
@@ -1545,7 +1385,7 @@
       <w:tr>
         <w:tc>
           <w:tcPr>
-            <w:tcW w:w="1860" w:type="dxa"/>
+            <w:tcW w:w="1678" w:type="dxa"/>
             <w:shd w:val="clear" w:color="auto" w:fill="F2F2F2" w:themeFill="background1" w:themeFillShade="F2"/>
             <w:vAlign w:val="center"/>
           </w:tcPr>
@@ -1574,7 +1414,7 @@
         </w:tc>
         <w:tc>
           <w:tcPr>
-            <w:tcW w:w="2129" w:type="dxa"/>
+            <w:tcW w:w="1714" w:type="dxa"/>
             <w:vAlign w:val="center"/>
           </w:tcPr>
           <w:p>
@@ -1605,7 +1445,7 @@
                 <w:lang w:eastAsia="sk-SK"/>
               </w:rPr>
               <w:drawing>
-                <wp:inline distT="0" distB="0" distL="0" distR="0" wp14:anchorId="36FA213F" wp14:editId="34DA4255">
+                <wp:inline distT="0" distB="0" distL="0" distR="0" wp14:anchorId="60EC2F9B" wp14:editId="5FEB3E39">
                   <wp:extent cx="219600" cy="219600"/>
                   <wp:effectExtent l="0" t="0" r="9525" b="9525"/>
                   <wp:docPr id="22" name="Obrázok 22"/>
@@ -1663,7 +1503,7 @@
                 <w:lang w:eastAsia="sk-SK"/>
               </w:rPr>
               <w:drawing>
-                <wp:inline distT="0" distB="0" distL="0" distR="0" wp14:anchorId="06809945" wp14:editId="0E84A158">
+                <wp:inline distT="0" distB="0" distL="0" distR="0" wp14:anchorId="5EBF06A5" wp14:editId="616EBE08">
                   <wp:extent cx="219456" cy="219456"/>
                   <wp:effectExtent l="0" t="0" r="9525" b="9525"/>
                   <wp:docPr id="15" name="Obrázok 15"/>
@@ -1708,7 +1548,7 @@
         </w:tc>
         <w:tc>
           <w:tcPr>
-            <w:tcW w:w="1464" w:type="dxa"/>
+            <w:tcW w:w="1493" w:type="dxa"/>
           </w:tcPr>
           <w:p>
             <w:pPr>
@@ -1731,24 +1571,7 @@
         </w:tc>
         <w:tc>
           <w:tcPr>
-            <w:tcW w:w="1776" w:type="dxa"/>
-            <w:vAlign w:val="center"/>
-          </w:tcPr>
-          <w:p>
-            <w:pPr>
-              <w:jc w:val="center"/>
-              <w:rPr>
-                <w:rFonts w:cs="Arial"/>
-                <w:b/>
-                <w:sz w:val="24"/>
-                <w:szCs w:val="24"/>
-              </w:rPr>
-            </w:pPr>
-          </w:p>
-        </w:tc>
-        <w:tc>
-          <w:tcPr>
-            <w:tcW w:w="1833" w:type="dxa"/>
+            <w:tcW w:w="1685" w:type="dxa"/>
             <w:vAlign w:val="center"/>
           </w:tcPr>
           <w:p>
@@ -1792,7 +1615,7 @@
       <w:tr>
         <w:tc>
           <w:tcPr>
-            <w:tcW w:w="1860" w:type="dxa"/>
+            <w:tcW w:w="1678" w:type="dxa"/>
             <w:shd w:val="clear" w:color="auto" w:fill="F2F2F2" w:themeFill="background1" w:themeFillShade="F2"/>
             <w:vAlign w:val="center"/>
           </w:tcPr>
@@ -1819,7 +1642,7 @@
         </w:tc>
         <w:tc>
           <w:tcPr>
-            <w:tcW w:w="2129" w:type="dxa"/>
+            <w:tcW w:w="1714" w:type="dxa"/>
             <w:vAlign w:val="center"/>
           </w:tcPr>
           <w:p>
@@ -1848,7 +1671,7 @@
                 <w:lang w:eastAsia="sk-SK"/>
               </w:rPr>
               <w:drawing>
-                <wp:inline distT="0" distB="0" distL="0" distR="0" wp14:anchorId="4F5163A2" wp14:editId="006820FC">
+                <wp:inline distT="0" distB="0" distL="0" distR="0" wp14:anchorId="707D2DCB" wp14:editId="0D52AC60">
                   <wp:extent cx="223200" cy="223200"/>
                   <wp:effectExtent l="0" t="0" r="5715" b="5715"/>
                   <wp:docPr id="24" name="Obrázok 24"/>
@@ -1906,7 +1729,7 @@
                 <w:lang w:eastAsia="sk-SK"/>
               </w:rPr>
               <w:drawing>
-                <wp:inline distT="0" distB="0" distL="0" distR="0" wp14:anchorId="35C622F0" wp14:editId="0D371E4B">
+                <wp:inline distT="0" distB="0" distL="0" distR="0" wp14:anchorId="37AB9A72" wp14:editId="4D50CA66">
                   <wp:extent cx="219456" cy="219456"/>
                   <wp:effectExtent l="0" t="0" r="9525" b="9525"/>
                   <wp:docPr id="17" name="Obrázok 17"/>
@@ -1959,7 +1782,7 @@
         </w:tc>
         <w:tc>
           <w:tcPr>
-            <w:tcW w:w="1464" w:type="dxa"/>
+            <w:tcW w:w="1493" w:type="dxa"/>
           </w:tcPr>
           <w:p>
             <w:pPr>
@@ -1983,24 +1806,7 @@
         </w:tc>
         <w:tc>
           <w:tcPr>
-            <w:tcW w:w="1776" w:type="dxa"/>
-            <w:vAlign w:val="center"/>
-          </w:tcPr>
-          <w:p>
-            <w:pPr>
-              <w:jc w:val="center"/>
-              <w:rPr>
-                <w:rFonts w:cs="Arial"/>
-                <w:b/>
-                <w:sz w:val="24"/>
-                <w:szCs w:val="24"/>
-              </w:rPr>
-            </w:pPr>
-          </w:p>
-        </w:tc>
-        <w:tc>
-          <w:tcPr>
-            <w:tcW w:w="1833" w:type="dxa"/>
+            <w:tcW w:w="1685" w:type="dxa"/>
             <w:vAlign w:val="center"/>
           </w:tcPr>
           <w:p>
@@ -2036,7 +1842,7 @@
       <w:tr>
         <w:tc>
           <w:tcPr>
-            <w:tcW w:w="1860" w:type="dxa"/>
+            <w:tcW w:w="1678" w:type="dxa"/>
             <w:shd w:val="clear" w:color="auto" w:fill="F2F2F2" w:themeFill="background1" w:themeFillShade="F2"/>
             <w:vAlign w:val="center"/>
           </w:tcPr>
@@ -2063,7 +1869,7 @@
         </w:tc>
         <w:tc>
           <w:tcPr>
-            <w:tcW w:w="2129" w:type="dxa"/>
+            <w:tcW w:w="1714" w:type="dxa"/>
             <w:vAlign w:val="center"/>
           </w:tcPr>
           <w:p>
@@ -2094,7 +1900,7 @@
                 <w:lang w:eastAsia="sk-SK"/>
               </w:rPr>
               <w:drawing>
-                <wp:inline distT="0" distB="0" distL="0" distR="0" wp14:anchorId="1691E197" wp14:editId="75881620">
+                <wp:inline distT="0" distB="0" distL="0" distR="0" wp14:anchorId="2F7193BB" wp14:editId="333D3D42">
                   <wp:extent cx="219600" cy="219600"/>
                   <wp:effectExtent l="0" t="0" r="9525" b="9525"/>
                   <wp:docPr id="23" name="Obrázok 23"/>
@@ -2152,7 +1958,7 @@
                 <w:lang w:eastAsia="sk-SK"/>
               </w:rPr>
               <w:drawing>
-                <wp:inline distT="0" distB="0" distL="0" distR="0" wp14:anchorId="00C5B347" wp14:editId="3B7B62C4">
+                <wp:inline distT="0" distB="0" distL="0" distR="0" wp14:anchorId="4F63DC06" wp14:editId="44FCC438">
                   <wp:extent cx="219456" cy="219456"/>
                   <wp:effectExtent l="0" t="0" r="9525" b="9525"/>
                   <wp:docPr id="19" name="Obrázok 19"/>
@@ -2205,7 +2011,7 @@
         </w:tc>
         <w:tc>
           <w:tcPr>
-            <w:tcW w:w="1464" w:type="dxa"/>
+            <w:tcW w:w="1493" w:type="dxa"/>
           </w:tcPr>
           <w:p>
             <w:pPr>
@@ -2229,24 +2035,7 @@
         </w:tc>
         <w:tc>
           <w:tcPr>
-            <w:tcW w:w="1776" w:type="dxa"/>
-            <w:vAlign w:val="center"/>
-          </w:tcPr>
-          <w:p>
-            <w:pPr>
-              <w:jc w:val="center"/>
-              <w:rPr>
-                <w:rFonts w:cs="Arial"/>
-                <w:b/>
-                <w:sz w:val="24"/>
-                <w:szCs w:val="24"/>
-              </w:rPr>
-            </w:pPr>
-          </w:p>
-        </w:tc>
-        <w:tc>
-          <w:tcPr>
-            <w:tcW w:w="1833" w:type="dxa"/>
+            <w:tcW w:w="1685" w:type="dxa"/>
             <w:vAlign w:val="center"/>
           </w:tcPr>
           <w:p>
@@ -2272,7 +2061,7 @@
       <w:tr>
         <w:tc>
           <w:tcPr>
-            <w:tcW w:w="1860" w:type="dxa"/>
+            <w:tcW w:w="1678" w:type="dxa"/>
             <w:shd w:val="clear" w:color="auto" w:fill="F2F2F2" w:themeFill="background1" w:themeFillShade="F2"/>
             <w:vAlign w:val="center"/>
           </w:tcPr>
@@ -2299,7 +2088,7 @@
         </w:tc>
         <w:tc>
           <w:tcPr>
-            <w:tcW w:w="2129" w:type="dxa"/>
+            <w:tcW w:w="1714" w:type="dxa"/>
             <w:vAlign w:val="center"/>
           </w:tcPr>
           <w:p>
@@ -2318,15 +2107,7 @@
                 <w:sz w:val="24"/>
                 <w:szCs w:val="24"/>
               </w:rPr>
-              <w:t>5</w:t>
-            </w:r>
-            <w:r>
-              <w:rPr>
-                <w:rFonts w:cs="Arial"/>
-                <w:sz w:val="24"/>
-                <w:szCs w:val="24"/>
-              </w:rPr>
-              <w:t xml:space="preserve"> </w:t>
+              <w:t xml:space="preserve">5 </w:t>
             </w:r>
             <w:r>
               <w:rPr>
@@ -2338,7 +2119,7 @@
                 <w:lang w:eastAsia="sk-SK"/>
               </w:rPr>
               <w:drawing>
-                <wp:inline distT="0" distB="0" distL="0" distR="0" wp14:anchorId="4D245E4C" wp14:editId="07426B8B">
+                <wp:inline distT="0" distB="0" distL="0" distR="0" wp14:anchorId="300083B8" wp14:editId="1EC9E87C">
                   <wp:extent cx="219075" cy="219075"/>
                   <wp:effectExtent l="0" t="0" r="9525" b="9525"/>
                   <wp:docPr id="25" name="Obrázok 25"/>
@@ -2383,7 +2164,7 @@
         </w:tc>
         <w:tc>
           <w:tcPr>
-            <w:tcW w:w="1464" w:type="dxa"/>
+            <w:tcW w:w="1493" w:type="dxa"/>
           </w:tcPr>
           <w:p>
             <w:pPr>
@@ -2407,24 +2188,7 @@
         </w:tc>
         <w:tc>
           <w:tcPr>
-            <w:tcW w:w="1776" w:type="dxa"/>
-            <w:vAlign w:val="center"/>
-          </w:tcPr>
-          <w:p>
-            <w:pPr>
-              <w:jc w:val="center"/>
-              <w:rPr>
-                <w:rFonts w:cs="Arial"/>
-                <w:b/>
-                <w:sz w:val="24"/>
-                <w:szCs w:val="24"/>
-              </w:rPr>
-            </w:pPr>
-          </w:p>
-        </w:tc>
-        <w:tc>
-          <w:tcPr>
-            <w:tcW w:w="1833" w:type="dxa"/>
+            <w:tcW w:w="1685" w:type="dxa"/>
             <w:vAlign w:val="center"/>
           </w:tcPr>
           <w:p>
@@ -2460,7 +2224,7 @@
       <w:tr>
         <w:tc>
           <w:tcPr>
-            <w:tcW w:w="1860" w:type="dxa"/>
+            <w:tcW w:w="1678" w:type="dxa"/>
             <w:shd w:val="clear" w:color="auto" w:fill="F2F2F2" w:themeFill="background1" w:themeFillShade="F2"/>
             <w:vAlign w:val="center"/>
           </w:tcPr>
@@ -2487,7 +2251,7 @@
         </w:tc>
         <w:tc>
           <w:tcPr>
-            <w:tcW w:w="2129" w:type="dxa"/>
+            <w:tcW w:w="1714" w:type="dxa"/>
             <w:vAlign w:val="center"/>
           </w:tcPr>
           <w:p>
@@ -2524,7 +2288,7 @@
                 <w:lang w:eastAsia="sk-SK"/>
               </w:rPr>
               <w:drawing>
-                <wp:inline distT="0" distB="0" distL="0" distR="0">
+                <wp:inline distT="0" distB="0" distL="0" distR="0" wp14:anchorId="42E8B131" wp14:editId="73E27DF6">
                   <wp:extent cx="219600" cy="219600"/>
                   <wp:effectExtent l="0" t="0" r="9525" b="9525"/>
                   <wp:docPr id="26" name="Obrázok 26"/>
@@ -2585,7 +2349,7 @@
         </w:tc>
         <w:tc>
           <w:tcPr>
-            <w:tcW w:w="1464" w:type="dxa"/>
+            <w:tcW w:w="1493" w:type="dxa"/>
           </w:tcPr>
           <w:p>
             <w:pPr>
@@ -2608,24 +2372,7 @@
         </w:tc>
         <w:tc>
           <w:tcPr>
-            <w:tcW w:w="1776" w:type="dxa"/>
-            <w:vAlign w:val="center"/>
-          </w:tcPr>
-          <w:p>
-            <w:pPr>
-              <w:jc w:val="center"/>
-              <w:rPr>
-                <w:rFonts w:cs="Arial"/>
-                <w:b/>
-                <w:sz w:val="24"/>
-                <w:szCs w:val="24"/>
-              </w:rPr>
-            </w:pPr>
-          </w:p>
-        </w:tc>
-        <w:tc>
-          <w:tcPr>
-            <w:tcW w:w="1833" w:type="dxa"/>
+            <w:tcW w:w="1685" w:type="dxa"/>
             <w:vAlign w:val="center"/>
           </w:tcPr>
           <w:p>
@@ -2928,6 +2675,7 @@
           <w:rFonts w:cs="Arial"/>
           <w:sz w:val="24"/>
           <w:szCs w:val="24"/>
+          <w:lang w:val="en-US"/>
         </w:rPr>
       </w:pPr>
       <w:proofErr w:type="spellStart"/>
@@ -2946,7 +2694,60 @@
           <w:sz w:val="24"/>
           <w:szCs w:val="24"/>
         </w:rPr>
-        <w:t xml:space="preserve"> čísla je možné urobiť z čísel celých a väčších nanajvýš rovných nule.</w:t>
+        <w:t xml:space="preserve"> čísla je možné urobiť z</w:t>
+      </w:r>
+      <w:r>
+        <w:rPr>
+          <w:rFonts w:cs="Arial"/>
+          <w:sz w:val="24"/>
+          <w:szCs w:val="24"/>
+        </w:rPr>
+        <w:t xml:space="preserve"> prirodzených čísel </w:t>
+      </w:r>
+      <w:r>
+        <w:rPr>
+          <w:rFonts w:cs="Arial"/>
+          <w:sz w:val="24"/>
+          <w:szCs w:val="24"/>
+          <w:lang w:val="en-US"/>
+        </w:rPr>
+        <w:t>(</w:t>
+      </w:r>
+      <w:proofErr w:type="spellStart"/>
+      <w:r>
+        <w:rPr>
+          <w:rFonts w:cs="Arial"/>
+          <w:sz w:val="24"/>
+          <w:szCs w:val="24"/>
+          <w:lang w:val="en-US"/>
+        </w:rPr>
+        <w:t>vr</w:t>
+      </w:r>
+      <w:r>
+        <w:rPr>
+          <w:rFonts w:cs="Arial"/>
+          <w:sz w:val="24"/>
+          <w:szCs w:val="24"/>
+        </w:rPr>
+        <w:t>átane</w:t>
+      </w:r>
+      <w:proofErr w:type="spellEnd"/>
+      <w:r>
+        <w:rPr>
+          <w:rFonts w:cs="Arial"/>
+          <w:sz w:val="24"/>
+          <w:szCs w:val="24"/>
+        </w:rPr>
+        <w:t xml:space="preserve"> nuly</w:t>
+      </w:r>
+      <w:r>
+        <w:rPr>
+          <w:rFonts w:cs="Arial"/>
+          <w:sz w:val="24"/>
+          <w:szCs w:val="24"/>
+          <w:lang w:val="en-US"/>
+        </w:rPr>
+        <w:t>).</w:t>
       </w:r>
     </w:p>
     <w:p>
@@ -2963,15 +2764,39 @@
           <w:sz w:val="24"/>
           <w:szCs w:val="24"/>
         </w:rPr>
-        <w:t xml:space="preserve">Prirodzený logaritmus je možné urobiť z </w:t>
-      </w:r>
-      <w:r>
-        <w:rPr>
-          <w:rFonts w:cs="Arial"/>
-          <w:sz w:val="24"/>
-          <w:szCs w:val="24"/>
-        </w:rPr>
-        <w:t>čísel väčších nanajvýš rovných nule.</w:t>
+        <w:t>Prirodzený logaritmus je možné urobiť z</w:t>
+      </w:r>
+      <w:r>
+        <w:rPr>
+          <w:rFonts w:cs="Arial"/>
+          <w:sz w:val="24"/>
+          <w:szCs w:val="24"/>
+        </w:rPr>
+        <w:t> </w:t>
+      </w:r>
+      <w:r>
+        <w:rPr>
+          <w:rFonts w:cs="Arial"/>
+          <w:sz w:val="24"/>
+          <w:szCs w:val="24"/>
+        </w:rPr>
+        <w:t>čísel</w:t>
+      </w:r>
+      <w:r>
+        <w:rPr>
+          <w:rFonts w:cs="Arial"/>
+          <w:sz w:val="24"/>
+          <w:szCs w:val="24"/>
+        </w:rPr>
+        <w:t xml:space="preserve"> reálnych,</w:t>
+      </w:r>
+      <w:r>
+        <w:rPr>
+          <w:rFonts w:cs="Arial"/>
+          <w:sz w:val="24"/>
+          <w:szCs w:val="24"/>
+        </w:rPr>
+        <w:t xml:space="preserve"> väčších nanajvýš rovných nule.</w:t>
       </w:r>
     </w:p>
     <w:p>
@@ -4543,8 +4368,6 @@
         </w:rPr>
         <w:t>http://www.gnu.org/licenses/gpl-3.0.en.html</w:t>
       </w:r>
-      <w:bookmarkStart w:id="0" w:name="_GoBack"/>
-      <w:bookmarkEnd w:id="0"/>
     </w:p>
     <w:p>
       <w:pPr>

</xml_diff>

<commit_message>
debugging pictures and documentation changes
</commit_message>
<xml_diff>
--- a/documentation/calculosa.docx
+++ b/documentation/calculosa.docx
@@ -83,6 +83,8 @@
         </w:rPr>
         <w:t>!!!</w:t>
       </w:r>
+      <w:bookmarkStart w:id="0" w:name="_GoBack"/>
+      <w:bookmarkEnd w:id="0"/>
     </w:p>
     <w:p>
       <w:pPr>
@@ -99,17 +101,7 @@
           <w:sz w:val="24"/>
           <w:szCs w:val="24"/>
         </w:rPr>
-        <w:t xml:space="preserve">Sme radi že ste si vybrali </w:t>
-      </w:r>
-      <w:bookmarkStart w:id="0" w:name="_GoBack"/>
-      <w:bookmarkEnd w:id="0"/>
-      <w:r>
-        <w:rPr>
-          <w:rFonts w:cs="Arial"/>
-          <w:sz w:val="24"/>
-          <w:szCs w:val="24"/>
-        </w:rPr>
-        <w:t>práve našu kalkulačku. Prosíme Vás</w:t>
+        <w:t>Sme radi že ste si vybrali práve našu kalkulačku. Prosíme Vás</w:t>
       </w:r>
       <w:r>
         <w:rPr>
@@ -1494,56 +1486,6 @@
               </w:rPr>
               <w:t xml:space="preserve">  </w:t>
             </w:r>
-            <w:r>
-              <w:rPr>
-                <w:rFonts w:cs="Arial"/>
-                <w:noProof/>
-                <w:sz w:val="24"/>
-                <w:szCs w:val="24"/>
-                <w:lang w:eastAsia="sk-SK"/>
-              </w:rPr>
-              <w:drawing>
-                <wp:inline distT="0" distB="0" distL="0" distR="0" wp14:anchorId="5EBF06A5" wp14:editId="616EBE08">
-                  <wp:extent cx="219456" cy="219456"/>
-                  <wp:effectExtent l="0" t="0" r="9525" b="9525"/>
-                  <wp:docPr id="15" name="Obrázok 15"/>
-                  <wp:cNvGraphicFramePr>
-                    <a:graphicFrameLocks xmlns:a="http://schemas.openxmlformats.org/drawingml/2006/main" noChangeAspect="1"/>
-                  </wp:cNvGraphicFramePr>
-                  <a:graphic xmlns:a="http://schemas.openxmlformats.org/drawingml/2006/main">
-                    <a:graphicData uri="http://schemas.openxmlformats.org/drawingml/2006/picture">
-                      <pic:pic xmlns:pic="http://schemas.openxmlformats.org/drawingml/2006/picture">
-                        <pic:nvPicPr>
-                          <pic:cNvPr id="2" name="rovnasa.png"/>
-                          <pic:cNvPicPr/>
-                        </pic:nvPicPr>
-                        <pic:blipFill>
-                          <a:blip r:embed="rId6">
-                            <a:extLst>
-                              <a:ext uri="{28A0092B-C50C-407E-A947-70E740481C1C}">
-                                <a14:useLocalDpi xmlns:a14="http://schemas.microsoft.com/office/drawing/2010/main" val="0"/>
-                              </a:ext>
-                            </a:extLst>
-                          </a:blip>
-                          <a:stretch>
-                            <a:fillRect/>
-                          </a:stretch>
-                        </pic:blipFill>
-                        <pic:spPr>
-                          <a:xfrm>
-                            <a:off x="0" y="0"/>
-                            <a:ext cx="223522" cy="223522"/>
-                          </a:xfrm>
-                          <a:prstGeom prst="rect">
-                            <a:avLst/>
-                          </a:prstGeom>
-                        </pic:spPr>
-                      </pic:pic>
-                    </a:graphicData>
-                  </a:graphic>
-                </wp:inline>
-              </w:drawing>
-            </w:r>
           </w:p>
         </w:tc>
         <w:tc>
@@ -1718,65 +1660,7 @@
                 <w:sz w:val="24"/>
                 <w:szCs w:val="24"/>
               </w:rPr>
-              <w:t xml:space="preserve"> </w:t>
-            </w:r>
-            <w:r>
-              <w:rPr>
-                <w:rFonts w:cs="Arial"/>
-                <w:noProof/>
-                <w:sz w:val="24"/>
-                <w:szCs w:val="24"/>
-                <w:lang w:eastAsia="sk-SK"/>
-              </w:rPr>
-              <w:drawing>
-                <wp:inline distT="0" distB="0" distL="0" distR="0" wp14:anchorId="37AB9A72" wp14:editId="4D50CA66">
-                  <wp:extent cx="219456" cy="219456"/>
-                  <wp:effectExtent l="0" t="0" r="9525" b="9525"/>
-                  <wp:docPr id="17" name="Obrázok 17"/>
-                  <wp:cNvGraphicFramePr>
-                    <a:graphicFrameLocks xmlns:a="http://schemas.openxmlformats.org/drawingml/2006/main" noChangeAspect="1"/>
-                  </wp:cNvGraphicFramePr>
-                  <a:graphic xmlns:a="http://schemas.openxmlformats.org/drawingml/2006/main">
-                    <a:graphicData uri="http://schemas.openxmlformats.org/drawingml/2006/picture">
-                      <pic:pic xmlns:pic="http://schemas.openxmlformats.org/drawingml/2006/picture">
-                        <pic:nvPicPr>
-                          <pic:cNvPr id="2" name="rovnasa.png"/>
-                          <pic:cNvPicPr/>
-                        </pic:nvPicPr>
-                        <pic:blipFill>
-                          <a:blip r:embed="rId6">
-                            <a:extLst>
-                              <a:ext uri="{28A0092B-C50C-407E-A947-70E740481C1C}">
-                                <a14:useLocalDpi xmlns:a14="http://schemas.microsoft.com/office/drawing/2010/main" val="0"/>
-                              </a:ext>
-                            </a:extLst>
-                          </a:blip>
-                          <a:stretch>
-                            <a:fillRect/>
-                          </a:stretch>
-                        </pic:blipFill>
-                        <pic:spPr>
-                          <a:xfrm>
-                            <a:off x="0" y="0"/>
-                            <a:ext cx="223522" cy="223522"/>
-                          </a:xfrm>
-                          <a:prstGeom prst="rect">
-                            <a:avLst/>
-                          </a:prstGeom>
-                        </pic:spPr>
-                      </pic:pic>
-                    </a:graphicData>
-                  </a:graphic>
-                </wp:inline>
-              </w:drawing>
-            </w:r>
-            <w:r>
-              <w:rPr>
-                <w:rFonts w:cs="Arial"/>
-                <w:sz w:val="24"/>
-                <w:szCs w:val="24"/>
-              </w:rPr>
-              <w:t xml:space="preserve"> </w:t>
+              <w:t xml:space="preserve">  </w:t>
             </w:r>
           </w:p>
         </w:tc>
@@ -2818,6 +2702,29 @@
     </w:p>
     <w:p>
       <w:pPr>
+        <w:rPr>
+          <w:rFonts w:cs="Arial"/>
+          <w:sz w:val="24"/>
+          <w:szCs w:val="24"/>
+        </w:rPr>
+      </w:pPr>
+      <w:r>
+        <w:rPr>
+          <w:rStyle w:val="5yl5"/>
+          <w:sz w:val="24"/>
+          <w:szCs w:val="24"/>
+        </w:rPr>
+        <w:t>Číslo je možné umocniť iba celým číslom</w:t>
+      </w:r>
+      <w:r>
+        <w:rPr>
+          <w:rStyle w:val="5yl5"/>
+        </w:rPr>
+        <w:t>.</w:t>
+      </w:r>
+    </w:p>
+    <w:p>
+      <w:pPr>
         <w:spacing w:after="1680"/>
         <w:rPr>
           <w:rFonts w:cs="Arial"/>
@@ -2825,14 +2732,6 @@
           <w:szCs w:val="24"/>
         </w:rPr>
       </w:pPr>
-      <w:r>
-        <w:rPr>
-          <w:rFonts w:cs="Arial"/>
-          <w:sz w:val="24"/>
-          <w:szCs w:val="24"/>
-        </w:rPr>
-        <w:t xml:space="preserve">Umocniť je možné iba na celé číslo. </w:t>
-      </w:r>
     </w:p>
     <w:p>
       <w:pPr>
@@ -3444,7 +3343,34 @@
                 <w:sz w:val="24"/>
                 <w:szCs w:val="24"/>
               </w:rPr>
-              <w:t xml:space="preserve"> nechce vypísať priveľké </w:t>
+              <w:t xml:space="preserve"> </w:t>
+            </w:r>
+            <w:r>
+              <w:rPr>
+                <w:rFonts w:asciiTheme="minorHAnsi" w:hAnsiTheme="minorHAnsi" w:cs="Arial"/>
+                <w:color w:val="000000"/>
+                <w:sz w:val="24"/>
+                <w:szCs w:val="24"/>
+              </w:rPr>
+              <w:t xml:space="preserve">je príliš lenivá na vypísanie </w:t>
+            </w:r>
+            <w:r>
+              <w:rPr>
+                <w:rFonts w:asciiTheme="minorHAnsi" w:hAnsiTheme="minorHAnsi" w:cs="Arial"/>
+                <w:color w:val="000000"/>
+                <w:sz w:val="24"/>
+                <w:szCs w:val="24"/>
+              </w:rPr>
+              <w:t>veľké</w:t>
+            </w:r>
+            <w:r>
+              <w:rPr>
+                <w:rFonts w:asciiTheme="minorHAnsi" w:hAnsiTheme="minorHAnsi" w:cs="Arial"/>
+                <w:color w:val="000000"/>
+                <w:sz w:val="24"/>
+                <w:szCs w:val="24"/>
+              </w:rPr>
+              <w:t xml:space="preserve">ho </w:t>
             </w:r>
             <w:proofErr w:type="spellStart"/>
             <w:r>
@@ -3454,7 +3380,7 @@
                 <w:sz w:val="24"/>
                 <w:szCs w:val="24"/>
               </w:rPr>
-              <w:t>čislo</w:t>
+              <w:t>čisla</w:t>
             </w:r>
             <w:proofErr w:type="spellEnd"/>
             <w:r>
@@ -4106,28 +4032,39 @@
           <w:szCs w:val="24"/>
         </w:rPr>
       </w:pPr>
+      <w:r>
+        <w:rPr>
+          <w:rFonts w:cs="Arial"/>
+          <w:b/>
+          <w:sz w:val="24"/>
+          <w:szCs w:val="24"/>
+        </w:rPr>
+        <w:br w:type="page"/>
+      </w:r>
     </w:p>
     <w:p>
       <w:pPr>
         <w:rPr>
           <w:rFonts w:cs="Arial"/>
           <w:b/>
-          <w:sz w:val="24"/>
-          <w:szCs w:val="24"/>
+          <w:sz w:val="36"/>
+          <w:szCs w:val="36"/>
         </w:rPr>
       </w:pPr>
       <w:r>
         <w:rPr>
           <w:rFonts w:cs="Arial"/>
           <w:b/>
-          <w:sz w:val="24"/>
-          <w:szCs w:val="24"/>
-        </w:rPr>
-        <w:br w:type="page"/>
+          <w:sz w:val="36"/>
+          <w:szCs w:val="36"/>
+        </w:rPr>
+        <w:lastRenderedPageBreak/>
+        <w:t>Linux</w:t>
       </w:r>
     </w:p>
     <w:p>
       <w:pPr>
+        <w:ind w:firstLine="708"/>
         <w:rPr>
           <w:rFonts w:cs="Arial"/>
           <w:b/>
@@ -4135,6 +4072,174 @@
           <w:szCs w:val="28"/>
         </w:rPr>
       </w:pPr>
+      <w:r>
+        <w:rPr>
+          <w:rFonts w:cs="Arial"/>
+          <w:b/>
+          <w:sz w:val="28"/>
+          <w:szCs w:val="28"/>
+        </w:rPr>
+        <w:t>Inštalovanie</w:t>
+      </w:r>
+    </w:p>
+    <w:p>
+      <w:pPr>
+        <w:rPr>
+          <w:rFonts w:cs="Arial"/>
+          <w:b/>
+          <w:sz w:val="24"/>
+          <w:szCs w:val="24"/>
+        </w:rPr>
+      </w:pPr>
+      <w:r>
+        <w:rPr>
+          <w:rFonts w:cs="Arial"/>
+          <w:b/>
+          <w:sz w:val="28"/>
+          <w:szCs w:val="28"/>
+        </w:rPr>
+        <w:tab/>
+      </w:r>
+      <w:r>
+        <w:rPr>
+          <w:rFonts w:cs="Arial"/>
+          <w:b/>
+          <w:sz w:val="28"/>
+          <w:szCs w:val="28"/>
+        </w:rPr>
+        <w:tab/>
+      </w:r>
+      <w:proofErr w:type="spellStart"/>
+      <w:r>
+        <w:rPr>
+          <w:rStyle w:val="5yl5"/>
+          <w:sz w:val="24"/>
+          <w:szCs w:val="24"/>
+        </w:rPr>
+        <w:t>sudo</w:t>
+      </w:r>
+      <w:proofErr w:type="spellEnd"/>
+      <w:r>
+        <w:rPr>
+          <w:rStyle w:val="5yl5"/>
+          <w:sz w:val="24"/>
+          <w:szCs w:val="24"/>
+        </w:rPr>
+        <w:t xml:space="preserve"> </w:t>
+      </w:r>
+      <w:proofErr w:type="spellStart"/>
+      <w:r>
+        <w:rPr>
+          <w:rStyle w:val="5yl5"/>
+          <w:sz w:val="24"/>
+          <w:szCs w:val="24"/>
+        </w:rPr>
+        <w:t>dpkg</w:t>
+      </w:r>
+      <w:proofErr w:type="spellEnd"/>
+      <w:r>
+        <w:rPr>
+          <w:rStyle w:val="5yl5"/>
+          <w:sz w:val="24"/>
+          <w:szCs w:val="24"/>
+        </w:rPr>
+        <w:t xml:space="preserve"> -i Calculosa-1.0.0-amd64.deb</w:t>
+      </w:r>
+    </w:p>
+    <w:p>
+      <w:pPr>
+        <w:ind w:firstLine="708"/>
+        <w:rPr>
+          <w:rFonts w:cs="Arial"/>
+          <w:b/>
+          <w:sz w:val="28"/>
+          <w:szCs w:val="28"/>
+        </w:rPr>
+      </w:pPr>
+      <w:r>
+        <w:rPr>
+          <w:rFonts w:cs="Arial"/>
+          <w:b/>
+          <w:sz w:val="28"/>
+          <w:szCs w:val="28"/>
+        </w:rPr>
+        <w:t>Odinštalovanie</w:t>
+      </w:r>
+    </w:p>
+    <w:p>
+      <w:pPr>
+        <w:spacing w:after="1680"/>
+        <w:rPr>
+          <w:rFonts w:cs="Arial"/>
+          <w:b/>
+          <w:sz w:val="24"/>
+          <w:szCs w:val="24"/>
+        </w:rPr>
+      </w:pPr>
+      <w:r>
+        <w:rPr>
+          <w:rFonts w:cs="Arial"/>
+          <w:b/>
+          <w:sz w:val="28"/>
+          <w:szCs w:val="28"/>
+        </w:rPr>
+        <w:tab/>
+      </w:r>
+      <w:r>
+        <w:rPr>
+          <w:rFonts w:cs="Arial"/>
+          <w:b/>
+          <w:sz w:val="28"/>
+          <w:szCs w:val="28"/>
+        </w:rPr>
+        <w:tab/>
+      </w:r>
+      <w:proofErr w:type="spellStart"/>
+      <w:r>
+        <w:rPr>
+          <w:rStyle w:val="5yl5"/>
+          <w:sz w:val="24"/>
+          <w:szCs w:val="24"/>
+        </w:rPr>
+        <w:t>sudo</w:t>
+      </w:r>
+      <w:proofErr w:type="spellEnd"/>
+      <w:r>
+        <w:rPr>
+          <w:rStyle w:val="5yl5"/>
+          <w:sz w:val="24"/>
+          <w:szCs w:val="24"/>
+        </w:rPr>
+        <w:t xml:space="preserve"> </w:t>
+      </w:r>
+      <w:proofErr w:type="spellStart"/>
+      <w:r>
+        <w:rPr>
+          <w:rStyle w:val="5yl5"/>
+          <w:sz w:val="24"/>
+          <w:szCs w:val="24"/>
+        </w:rPr>
+        <w:t>dpkg</w:t>
+      </w:r>
+      <w:proofErr w:type="spellEnd"/>
+      <w:r>
+        <w:rPr>
+          <w:rStyle w:val="5yl5"/>
+          <w:sz w:val="24"/>
+          <w:szCs w:val="24"/>
+        </w:rPr>
+        <w:t xml:space="preserve"> -r </w:t>
+      </w:r>
+      <w:proofErr w:type="spellStart"/>
+      <w:r>
+        <w:rPr>
+          <w:rStyle w:val="5yl5"/>
+          <w:sz w:val="24"/>
+          <w:szCs w:val="24"/>
+        </w:rPr>
+        <w:t>Calculosa</w:t>
+      </w:r>
+      <w:proofErr w:type="spellEnd"/>
     </w:p>
     <w:p>
       <w:pPr>
@@ -5019,6 +5124,11 @@
       <w:lang w:eastAsia="sk-SK"/>
     </w:rPr>
   </w:style>
+  <w:style w:type="character" w:customStyle="1" w:styleId="5yl5">
+    <w:name w:val="_5yl5"/>
+    <w:basedOn w:val="Predvolenpsmoodseku"/>
+    <w:rsid w:val="001D4F34"/>
+  </w:style>
 </w:styles>
 </file>
 

</xml_diff>